<commit_message>
Biļešu QRkoda skanēšana,atskaites uzlabošana,middleware un daži uzlabojujmi
</commit_message>
<xml_diff>
--- a/public/Report-Template.docx
+++ b/public/Report-Template.docx
@@ -38,17 +38,51 @@
           <w:sz w:val="28"/>
           <w:szCs w:val="28"/>
         </w:rPr>
-        <w:t xml:space="preserve">${nosaukums}  </w:t>
-      </w:r>
-      <w:bookmarkStart w:id="0" w:name="_GoBack"/>
-      <w:bookmarkEnd w:id="0"/>
+        <w:t>${</w:t>
+      </w:r>
+      <w:proofErr w:type="spellStart"/>
       <w:r>
         <w:rPr>
           <w:sz w:val="28"/>
           <w:szCs w:val="28"/>
         </w:rPr>
-        <w:t>pasākuma atskaite</w:t>
-      </w:r>
+        <w:t>nosaukums</w:t>
+      </w:r>
+      <w:proofErr w:type="spellEnd"/>
+      <w:proofErr w:type="gramStart"/>
+      <w:r>
+        <w:rPr>
+          <w:sz w:val="28"/>
+          <w:szCs w:val="28"/>
+        </w:rPr>
+        <w:t xml:space="preserve">}  </w:t>
+      </w:r>
+      <w:proofErr w:type="spellStart"/>
+      <w:r>
+        <w:rPr>
+          <w:sz w:val="28"/>
+          <w:szCs w:val="28"/>
+        </w:rPr>
+        <w:t>pasākuma</w:t>
+      </w:r>
+      <w:proofErr w:type="spellEnd"/>
+      <w:proofErr w:type="gramEnd"/>
+      <w:r>
+        <w:rPr>
+          <w:sz w:val="28"/>
+          <w:szCs w:val="28"/>
+        </w:rPr>
+        <w:t xml:space="preserve"> </w:t>
+      </w:r>
+      <w:proofErr w:type="spellStart"/>
+      <w:r>
+        <w:rPr>
+          <w:sz w:val="28"/>
+          <w:szCs w:val="28"/>
+        </w:rPr>
+        <w:t>atskaite</w:t>
+      </w:r>
+      <w:proofErr w:type="spellEnd"/>
     </w:p>
     <w:p>
       <w:pPr>
@@ -70,12 +104,85 @@
           <w:szCs w:val="20"/>
         </w:rPr>
       </w:pPr>
-      <w:r>
-        <w:rPr>
-          <w:sz w:val="20"/>
-          <w:szCs w:val="20"/>
-        </w:rPr>
-        <w:t xml:space="preserve">Pasākumu izveidoja ${autors} un organizēts </w:t>
+      <w:proofErr w:type="spellStart"/>
+      <w:r>
+        <w:rPr>
+          <w:sz w:val="20"/>
+          <w:szCs w:val="20"/>
+        </w:rPr>
+        <w:t>Pasākumu</w:t>
+      </w:r>
+      <w:proofErr w:type="spellEnd"/>
+      <w:r>
+        <w:rPr>
+          <w:sz w:val="20"/>
+          <w:szCs w:val="20"/>
+        </w:rPr>
+        <w:t xml:space="preserve"> </w:t>
+      </w:r>
+      <w:proofErr w:type="spellStart"/>
+      <w:r>
+        <w:rPr>
+          <w:sz w:val="20"/>
+          <w:szCs w:val="20"/>
+        </w:rPr>
+        <w:t>izveidoja</w:t>
+      </w:r>
+      <w:proofErr w:type="spellEnd"/>
+      <w:r>
+        <w:rPr>
+          <w:sz w:val="20"/>
+          <w:szCs w:val="20"/>
+        </w:rPr>
+        <w:t xml:space="preserve"> ${</w:t>
+      </w:r>
+      <w:proofErr w:type="spellStart"/>
+      <w:r>
+        <w:rPr>
+          <w:sz w:val="20"/>
+          <w:szCs w:val="20"/>
+        </w:rPr>
+        <w:t>autors</w:t>
+      </w:r>
+      <w:proofErr w:type="spellEnd"/>
+      <w:r>
+        <w:rPr>
+          <w:sz w:val="20"/>
+          <w:szCs w:val="20"/>
+        </w:rPr>
+        <w:t xml:space="preserve">} </w:t>
+      </w:r>
+      <w:proofErr w:type="gramStart"/>
+      <w:r>
+        <w:rPr>
+          <w:sz w:val="20"/>
+          <w:szCs w:val="20"/>
+        </w:rPr>
+        <w:t>un</w:t>
+      </w:r>
+      <w:proofErr w:type="gramEnd"/>
+      <w:r>
+        <w:rPr>
+          <w:sz w:val="20"/>
+          <w:szCs w:val="20"/>
+        </w:rPr>
+        <w:t xml:space="preserve"> </w:t>
+      </w:r>
+      <w:proofErr w:type="spellStart"/>
+      <w:r>
+        <w:rPr>
+          <w:sz w:val="20"/>
+          <w:szCs w:val="20"/>
+        </w:rPr>
+        <w:t>organizēts</w:t>
+      </w:r>
+      <w:proofErr w:type="spellEnd"/>
+      <w:r>
+        <w:rPr>
+          <w:sz w:val="20"/>
+          <w:szCs w:val="20"/>
+        </w:rPr>
+        <w:t xml:space="preserve"> </w:t>
       </w:r>
       <w:r>
         <w:rPr>
@@ -105,7 +212,15 @@
           <w:sz w:val="20"/>
           <w:szCs w:val="20"/>
         </w:rPr>
-        <w:t xml:space="preserve"> Pasākum</w:t>
+        <w:t xml:space="preserve"> </w:t>
+      </w:r>
+      <w:proofErr w:type="spellStart"/>
+      <w:r>
+        <w:rPr>
+          <w:sz w:val="20"/>
+          <w:szCs w:val="20"/>
+        </w:rPr>
+        <w:t>Pasākum</w:t>
       </w:r>
       <w:r>
         <w:rPr>
@@ -114,13 +229,256 @@
         </w:rPr>
         <w:t>ā</w:t>
       </w:r>
-      <w:r>
-        <w:rPr>
-          <w:sz w:val="20"/>
-          <w:szCs w:val="20"/>
-        </w:rPr>
-        <w:t xml:space="preserve"> ${galduteksts} un ${sedvietuteksts}.Biļešu skaits pasākumam bija ${bilesuskaits}. Detelizētus atskaites datus var redzēt zemāk dokumentā.</w:t>
-      </w:r>
+      <w:proofErr w:type="spellEnd"/>
+      <w:r>
+        <w:rPr>
+          <w:sz w:val="20"/>
+          <w:szCs w:val="20"/>
+        </w:rPr>
+        <w:t xml:space="preserve"> ${</w:t>
+      </w:r>
+      <w:proofErr w:type="spellStart"/>
+      <w:r>
+        <w:rPr>
+          <w:sz w:val="20"/>
+          <w:szCs w:val="20"/>
+        </w:rPr>
+        <w:t>galduteksts</w:t>
+      </w:r>
+      <w:proofErr w:type="spellEnd"/>
+      <w:r>
+        <w:rPr>
+          <w:sz w:val="20"/>
+          <w:szCs w:val="20"/>
+        </w:rPr>
+        <w:t xml:space="preserve">} </w:t>
+      </w:r>
+      <w:proofErr w:type="gramStart"/>
+      <w:r>
+        <w:rPr>
+          <w:sz w:val="20"/>
+          <w:szCs w:val="20"/>
+        </w:rPr>
+        <w:t>un</w:t>
+      </w:r>
+      <w:proofErr w:type="gramEnd"/>
+      <w:r>
+        <w:rPr>
+          <w:sz w:val="20"/>
+          <w:szCs w:val="20"/>
+        </w:rPr>
+        <w:t xml:space="preserve"> ${</w:t>
+      </w:r>
+      <w:proofErr w:type="spellStart"/>
+      <w:r>
+        <w:rPr>
+          <w:sz w:val="20"/>
+          <w:szCs w:val="20"/>
+        </w:rPr>
+        <w:t>sedvietuteksts</w:t>
+      </w:r>
+      <w:proofErr w:type="spellEnd"/>
+      <w:r>
+        <w:rPr>
+          <w:sz w:val="20"/>
+          <w:szCs w:val="20"/>
+        </w:rPr>
+        <w:t>}.</w:t>
+      </w:r>
+      <w:proofErr w:type="spellStart"/>
+      <w:r>
+        <w:rPr>
+          <w:sz w:val="20"/>
+          <w:szCs w:val="20"/>
+        </w:rPr>
+        <w:t>Biļešu</w:t>
+      </w:r>
+      <w:proofErr w:type="spellEnd"/>
+      <w:r>
+        <w:rPr>
+          <w:sz w:val="20"/>
+          <w:szCs w:val="20"/>
+        </w:rPr>
+        <w:t xml:space="preserve"> </w:t>
+      </w:r>
+      <w:proofErr w:type="spellStart"/>
+      <w:r>
+        <w:rPr>
+          <w:sz w:val="20"/>
+          <w:szCs w:val="20"/>
+        </w:rPr>
+        <w:t>skaits</w:t>
+      </w:r>
+      <w:proofErr w:type="spellEnd"/>
+      <w:r>
+        <w:rPr>
+          <w:sz w:val="20"/>
+          <w:szCs w:val="20"/>
+        </w:rPr>
+        <w:t xml:space="preserve"> </w:t>
+      </w:r>
+      <w:proofErr w:type="spellStart"/>
+      <w:r>
+        <w:rPr>
+          <w:sz w:val="20"/>
+          <w:szCs w:val="20"/>
+        </w:rPr>
+        <w:t>pasākumam</w:t>
+      </w:r>
+      <w:proofErr w:type="spellEnd"/>
+      <w:r>
+        <w:rPr>
+          <w:sz w:val="20"/>
+          <w:szCs w:val="20"/>
+        </w:rPr>
+        <w:t xml:space="preserve"> </w:t>
+      </w:r>
+      <w:proofErr w:type="spellStart"/>
+      <w:r>
+        <w:rPr>
+          <w:sz w:val="20"/>
+          <w:szCs w:val="20"/>
+        </w:rPr>
+        <w:t>bija</w:t>
+      </w:r>
+      <w:proofErr w:type="spellEnd"/>
+      <w:r>
+        <w:rPr>
+          <w:sz w:val="20"/>
+          <w:szCs w:val="20"/>
+        </w:rPr>
+        <w:t xml:space="preserve"> ${</w:t>
+      </w:r>
+      <w:proofErr w:type="spellStart"/>
+      <w:r>
+        <w:rPr>
+          <w:sz w:val="20"/>
+          <w:szCs w:val="20"/>
+        </w:rPr>
+        <w:t>bilesuskaits</w:t>
+      </w:r>
+      <w:proofErr w:type="spellEnd"/>
+      <w:r>
+        <w:rPr>
+          <w:sz w:val="20"/>
+          <w:szCs w:val="20"/>
+        </w:rPr>
+        <w:t xml:space="preserve">}. </w:t>
+      </w:r>
+      <w:proofErr w:type="spellStart"/>
+      <w:proofErr w:type="gramStart"/>
+      <w:r>
+        <w:rPr>
+          <w:sz w:val="20"/>
+          <w:szCs w:val="20"/>
+        </w:rPr>
+        <w:t>Detelizētus</w:t>
+      </w:r>
+      <w:proofErr w:type="spellEnd"/>
+      <w:r>
+        <w:rPr>
+          <w:sz w:val="20"/>
+          <w:szCs w:val="20"/>
+        </w:rPr>
+        <w:t xml:space="preserve"> </w:t>
+      </w:r>
+      <w:proofErr w:type="spellStart"/>
+      <w:r>
+        <w:rPr>
+          <w:sz w:val="20"/>
+          <w:szCs w:val="20"/>
+        </w:rPr>
+        <w:t>atskaites</w:t>
+      </w:r>
+      <w:proofErr w:type="spellEnd"/>
+      <w:r>
+        <w:rPr>
+          <w:sz w:val="20"/>
+          <w:szCs w:val="20"/>
+        </w:rPr>
+        <w:t xml:space="preserve"> </w:t>
+      </w:r>
+      <w:proofErr w:type="spellStart"/>
+      <w:r>
+        <w:rPr>
+          <w:sz w:val="20"/>
+          <w:szCs w:val="20"/>
+        </w:rPr>
+        <w:t>datus</w:t>
+      </w:r>
+      <w:proofErr w:type="spellEnd"/>
+      <w:r>
+        <w:rPr>
+          <w:sz w:val="20"/>
+          <w:szCs w:val="20"/>
+        </w:rPr>
+        <w:t xml:space="preserve"> </w:t>
+      </w:r>
+      <w:proofErr w:type="spellStart"/>
+      <w:r>
+        <w:rPr>
+          <w:sz w:val="20"/>
+          <w:szCs w:val="20"/>
+        </w:rPr>
+        <w:t>var</w:t>
+      </w:r>
+      <w:proofErr w:type="spellEnd"/>
+      <w:r>
+        <w:rPr>
+          <w:sz w:val="20"/>
+          <w:szCs w:val="20"/>
+        </w:rPr>
+        <w:t xml:space="preserve"> </w:t>
+      </w:r>
+      <w:proofErr w:type="spellStart"/>
+      <w:r>
+        <w:rPr>
+          <w:sz w:val="20"/>
+          <w:szCs w:val="20"/>
+        </w:rPr>
+        <w:t>redzēt</w:t>
+      </w:r>
+      <w:proofErr w:type="spellEnd"/>
+      <w:r>
+        <w:rPr>
+          <w:sz w:val="20"/>
+          <w:szCs w:val="20"/>
+        </w:rPr>
+        <w:t xml:space="preserve"> </w:t>
+      </w:r>
+      <w:proofErr w:type="spellStart"/>
+      <w:r>
+        <w:rPr>
+          <w:sz w:val="20"/>
+          <w:szCs w:val="20"/>
+        </w:rPr>
+        <w:t>zemāk</w:t>
+      </w:r>
+      <w:proofErr w:type="spellEnd"/>
+      <w:r>
+        <w:rPr>
+          <w:sz w:val="20"/>
+          <w:szCs w:val="20"/>
+        </w:rPr>
+        <w:t xml:space="preserve"> </w:t>
+      </w:r>
+      <w:proofErr w:type="spellStart"/>
+      <w:r>
+        <w:rPr>
+          <w:sz w:val="20"/>
+          <w:szCs w:val="20"/>
+        </w:rPr>
+        <w:t>dokumentā</w:t>
+      </w:r>
+      <w:proofErr w:type="spellEnd"/>
+      <w:r>
+        <w:rPr>
+          <w:sz w:val="20"/>
+          <w:szCs w:val="20"/>
+        </w:rPr>
+        <w:t>.</w:t>
+      </w:r>
+      <w:proofErr w:type="gramEnd"/>
     </w:p>
     <w:p>
       <w:pPr>
@@ -180,8 +538,33 @@
                 <w:sz w:val="20"/>
                 <w:szCs w:val="20"/>
               </w:rPr>
-              <w:t>${veids}(Paredzēts</w:t>
+              <w:t>${</w:t>
             </w:r>
+            <w:proofErr w:type="spellStart"/>
+            <w:r>
+              <w:rPr>
+                <w:sz w:val="20"/>
+                <w:szCs w:val="20"/>
+              </w:rPr>
+              <w:t>veids</w:t>
+            </w:r>
+            <w:proofErr w:type="spellEnd"/>
+            <w:r>
+              <w:rPr>
+                <w:sz w:val="20"/>
+                <w:szCs w:val="20"/>
+              </w:rPr>
+              <w:t>}(</w:t>
+            </w:r>
+            <w:proofErr w:type="spellStart"/>
+            <w:r>
+              <w:rPr>
+                <w:sz w:val="20"/>
+                <w:szCs w:val="20"/>
+              </w:rPr>
+              <w:t>Paredzēts</w:t>
+            </w:r>
+            <w:proofErr w:type="spellEnd"/>
             <w:r>
               <w:rPr>
                 <w:sz w:val="20"/>
@@ -189,12 +572,21 @@
               </w:rPr>
               <w:t>/</w:t>
             </w:r>
+            <w:proofErr w:type="spellStart"/>
             <w:r>
               <w:rPr>
                 <w:sz w:val="20"/>
                 <w:szCs w:val="20"/>
               </w:rPr>
-              <w:t>Rezervētas)</w:t>
+              <w:t>Rezervētas</w:t>
+            </w:r>
+            <w:proofErr w:type="spellEnd"/>
+            <w:r>
+              <w:rPr>
+                <w:sz w:val="20"/>
+                <w:szCs w:val="20"/>
+              </w:rPr>
+              <w:t>)</w:t>
             </w:r>
             <w:r>
               <w:rPr>
@@ -217,7 +609,39 @@
                 <w:sz w:val="20"/>
                 <w:szCs w:val="20"/>
               </w:rPr>
-              <w:t xml:space="preserve">      ${paredzetas}/${rezervetas}</w:t>
+              <w:t xml:space="preserve">      ${</w:t>
+            </w:r>
+            <w:proofErr w:type="spellStart"/>
+            <w:r>
+              <w:rPr>
+                <w:sz w:val="20"/>
+                <w:szCs w:val="20"/>
+              </w:rPr>
+              <w:t>paredzetas</w:t>
+            </w:r>
+            <w:proofErr w:type="spellEnd"/>
+            <w:r>
+              <w:rPr>
+                <w:sz w:val="20"/>
+                <w:szCs w:val="20"/>
+              </w:rPr>
+              <w:t>}/${</w:t>
+            </w:r>
+            <w:proofErr w:type="spellStart"/>
+            <w:r>
+              <w:rPr>
+                <w:sz w:val="20"/>
+                <w:szCs w:val="20"/>
+              </w:rPr>
+              <w:t>rezervetas</w:t>
+            </w:r>
+            <w:proofErr w:type="spellEnd"/>
+            <w:r>
+              <w:rPr>
+                <w:sz w:val="20"/>
+                <w:szCs w:val="20"/>
+              </w:rPr>
+              <w:t>}</w:t>
             </w:r>
           </w:p>
         </w:tc>
@@ -238,8 +662,40 @@
                 <w:sz w:val="20"/>
                 <w:szCs w:val="20"/>
               </w:rPr>
-              <w:t>${veids}( (Rezervētas</w:t>
+              <w:t>${</w:t>
             </w:r>
+            <w:proofErr w:type="spellStart"/>
+            <w:r>
+              <w:rPr>
+                <w:sz w:val="20"/>
+                <w:szCs w:val="20"/>
+              </w:rPr>
+              <w:t>veids</w:t>
+            </w:r>
+            <w:proofErr w:type="spellEnd"/>
+            <w:r>
+              <w:rPr>
+                <w:sz w:val="20"/>
+                <w:szCs w:val="20"/>
+              </w:rPr>
+              <w:t>}</w:t>
+            </w:r>
+            <w:r>
+              <w:rPr>
+                <w:sz w:val="20"/>
+                <w:szCs w:val="20"/>
+              </w:rPr>
+              <w:t xml:space="preserve"> (</w:t>
+            </w:r>
+            <w:proofErr w:type="spellStart"/>
+            <w:r>
+              <w:rPr>
+                <w:sz w:val="20"/>
+                <w:szCs w:val="20"/>
+              </w:rPr>
+              <w:t>Rezervētas</w:t>
+            </w:r>
+            <w:proofErr w:type="spellEnd"/>
             <w:r>
               <w:rPr>
                 <w:sz w:val="20"/>
@@ -252,7 +708,23 @@
                 <w:sz w:val="20"/>
                 <w:szCs w:val="20"/>
               </w:rPr>
-              <w:t xml:space="preserve"> Atnāca)</w:t>
+              <w:t xml:space="preserve"> </w:t>
+            </w:r>
+            <w:proofErr w:type="spellStart"/>
+            <w:r>
+              <w:rPr>
+                <w:sz w:val="20"/>
+                <w:szCs w:val="20"/>
+              </w:rPr>
+              <w:t>Atnāca</w:t>
+            </w:r>
+            <w:proofErr w:type="spellEnd"/>
+            <w:r>
+              <w:rPr>
+                <w:sz w:val="20"/>
+                <w:szCs w:val="20"/>
+              </w:rPr>
+              <w:t>)</w:t>
             </w:r>
             <w:r>
               <w:rPr>
@@ -270,6 +742,15 @@
                 <w:szCs w:val="20"/>
               </w:rPr>
             </w:pPr>
+            <w:r>
+              <w:rPr>
+                <w:sz w:val="20"/>
+                <w:szCs w:val="20"/>
+              </w:rPr>
+              <w:t>${atnaca}/${rezervetas}</w:t>
+            </w:r>
+            <w:bookmarkStart w:id="0" w:name="_GoBack"/>
+            <w:bookmarkEnd w:id="0"/>
           </w:p>
         </w:tc>
       </w:tr>
@@ -307,13 +788,31 @@
                 <w:szCs w:val="20"/>
               </w:rPr>
             </w:pPr>
+            <w:proofErr w:type="spellStart"/>
             <w:r>
               <w:rPr>
                 <w:sz w:val="20"/>
                 <w:szCs w:val="20"/>
               </w:rPr>
-              <w:t>Pasākuma apraksts</w:t>
+              <w:t>Pasākuma</w:t>
             </w:r>
+            <w:proofErr w:type="spellEnd"/>
+            <w:r>
+              <w:rPr>
+                <w:sz w:val="20"/>
+                <w:szCs w:val="20"/>
+              </w:rPr>
+              <w:t xml:space="preserve"> </w:t>
+            </w:r>
+            <w:proofErr w:type="spellStart"/>
+            <w:r>
+              <w:rPr>
+                <w:sz w:val="20"/>
+                <w:szCs w:val="20"/>
+              </w:rPr>
+              <w:t>apraksts</w:t>
+            </w:r>
+            <w:proofErr w:type="spellEnd"/>
             <w:r>
               <w:rPr>
                 <w:sz w:val="20"/>
@@ -342,7 +841,23 @@
                 <w:sz w:val="20"/>
                 <w:szCs w:val="20"/>
               </w:rPr>
-              <w:t>${apraksts}</w:t>
+              <w:t>${</w:t>
+            </w:r>
+            <w:proofErr w:type="spellStart"/>
+            <w:r>
+              <w:rPr>
+                <w:sz w:val="20"/>
+                <w:szCs w:val="20"/>
+              </w:rPr>
+              <w:t>apraksts</w:t>
+            </w:r>
+            <w:proofErr w:type="spellEnd"/>
+            <w:r>
+              <w:rPr>
+                <w:sz w:val="20"/>
+                <w:szCs w:val="20"/>
+              </w:rPr>
+              <w:t>}</w:t>
             </w:r>
           </w:p>
           <w:p>
@@ -412,12 +927,37 @@
           <w:szCs w:val="20"/>
         </w:rPr>
       </w:pPr>
-      <w:r>
-        <w:rPr>
-          <w:sz w:val="20"/>
-          <w:szCs w:val="20"/>
-        </w:rPr>
-        <w:t>Pasākuma apmeklējums:</w:t>
+      <w:proofErr w:type="spellStart"/>
+      <w:r>
+        <w:rPr>
+          <w:sz w:val="20"/>
+          <w:szCs w:val="20"/>
+        </w:rPr>
+        <w:t>Pasākuma</w:t>
+      </w:r>
+      <w:proofErr w:type="spellEnd"/>
+      <w:r>
+        <w:rPr>
+          <w:sz w:val="20"/>
+          <w:szCs w:val="20"/>
+        </w:rPr>
+        <w:t xml:space="preserve"> </w:t>
+      </w:r>
+      <w:proofErr w:type="spellStart"/>
+      <w:r>
+        <w:rPr>
+          <w:sz w:val="20"/>
+          <w:szCs w:val="20"/>
+        </w:rPr>
+        <w:t>apmeklējums</w:t>
+      </w:r>
+      <w:proofErr w:type="spellEnd"/>
+      <w:r>
+        <w:rPr>
+          <w:sz w:val="20"/>
+          <w:szCs w:val="20"/>
+        </w:rPr>
+        <w:t>:</w:t>
       </w:r>
       <w:r>
         <w:rPr>
@@ -431,7 +971,53 @@
           <w:sz w:val="20"/>
           <w:szCs w:val="20"/>
         </w:rPr>
-        <w:t>0/0</w:t>
+        <w:t>${</w:t>
+      </w:r>
+      <w:proofErr w:type="spellStart"/>
+      <w:r>
+        <w:rPr>
+          <w:sz w:val="20"/>
+          <w:szCs w:val="20"/>
+        </w:rPr>
+        <w:t>atnaca</w:t>
+      </w:r>
+      <w:proofErr w:type="spellEnd"/>
+      <w:r>
+        <w:rPr>
+          <w:sz w:val="20"/>
+          <w:szCs w:val="20"/>
+        </w:rPr>
+        <w:t>}</w:t>
+      </w:r>
+      <w:r>
+        <w:rPr>
+          <w:sz w:val="20"/>
+          <w:szCs w:val="20"/>
+        </w:rPr>
+        <w:t>/</w:t>
+      </w:r>
+      <w:r>
+        <w:rPr>
+          <w:sz w:val="20"/>
+          <w:szCs w:val="20"/>
+        </w:rPr>
+        <w:t>${</w:t>
+      </w:r>
+      <w:proofErr w:type="spellStart"/>
+      <w:r>
+        <w:rPr>
+          <w:sz w:val="20"/>
+          <w:szCs w:val="20"/>
+        </w:rPr>
+        <w:t>rezervetas</w:t>
+      </w:r>
+      <w:proofErr w:type="spellEnd"/>
+      <w:r>
+        <w:rPr>
+          <w:sz w:val="20"/>
+          <w:szCs w:val="20"/>
+        </w:rPr>
+        <w:t>}</w:t>
       </w:r>
       <w:r>
         <w:rPr>
@@ -446,7 +1032,25 @@
           <w:szCs w:val="20"/>
         </w:rPr>
         <w:tab/>
-        <w:t>${vip}</w:t>
+        <w:t>${</w:t>
+      </w:r>
+      <w:proofErr w:type="spellStart"/>
+      <w:proofErr w:type="gramStart"/>
+      <w:r>
+        <w:rPr>
+          <w:sz w:val="20"/>
+          <w:szCs w:val="20"/>
+        </w:rPr>
+        <w:t>vip</w:t>
+      </w:r>
+      <w:proofErr w:type="spellEnd"/>
+      <w:proofErr w:type="gramEnd"/>
+      <w:r>
+        <w:rPr>
+          <w:sz w:val="20"/>
+          <w:szCs w:val="20"/>
+        </w:rPr>
+        <w:t>}</w:t>
       </w:r>
     </w:p>
     <w:p>
@@ -486,12 +1090,117 @@
           <w:szCs w:val="20"/>
         </w:rPr>
       </w:pPr>
-      <w:r>
-        <w:rPr>
-          <w:sz w:val="20"/>
-          <w:szCs w:val="20"/>
-        </w:rPr>
-        <w:t xml:space="preserve">Dokuments tika izveidots automatiski pasākumu sistēmas mājaslapā </w:t>
+      <w:proofErr w:type="spellStart"/>
+      <w:r>
+        <w:rPr>
+          <w:sz w:val="20"/>
+          <w:szCs w:val="20"/>
+        </w:rPr>
+        <w:t>Dokuments</w:t>
+      </w:r>
+      <w:proofErr w:type="spellEnd"/>
+      <w:r>
+        <w:rPr>
+          <w:sz w:val="20"/>
+          <w:szCs w:val="20"/>
+        </w:rPr>
+        <w:t xml:space="preserve"> </w:t>
+      </w:r>
+      <w:proofErr w:type="spellStart"/>
+      <w:r>
+        <w:rPr>
+          <w:sz w:val="20"/>
+          <w:szCs w:val="20"/>
+        </w:rPr>
+        <w:t>tika</w:t>
+      </w:r>
+      <w:proofErr w:type="spellEnd"/>
+      <w:r>
+        <w:rPr>
+          <w:sz w:val="20"/>
+          <w:szCs w:val="20"/>
+        </w:rPr>
+        <w:t xml:space="preserve"> </w:t>
+      </w:r>
+      <w:proofErr w:type="spellStart"/>
+      <w:r>
+        <w:rPr>
+          <w:sz w:val="20"/>
+          <w:szCs w:val="20"/>
+        </w:rPr>
+        <w:t>izveidots</w:t>
+      </w:r>
+      <w:proofErr w:type="spellEnd"/>
+      <w:r>
+        <w:rPr>
+          <w:sz w:val="20"/>
+          <w:szCs w:val="20"/>
+        </w:rPr>
+        <w:t xml:space="preserve"> </w:t>
+      </w:r>
+      <w:proofErr w:type="spellStart"/>
+      <w:r>
+        <w:rPr>
+          <w:sz w:val="20"/>
+          <w:szCs w:val="20"/>
+        </w:rPr>
+        <w:t>automatiski</w:t>
+      </w:r>
+      <w:proofErr w:type="spellEnd"/>
+      <w:r>
+        <w:rPr>
+          <w:sz w:val="20"/>
+          <w:szCs w:val="20"/>
+        </w:rPr>
+        <w:t xml:space="preserve"> </w:t>
+      </w:r>
+      <w:proofErr w:type="spellStart"/>
+      <w:r>
+        <w:rPr>
+          <w:sz w:val="20"/>
+          <w:szCs w:val="20"/>
+        </w:rPr>
+        <w:t>pasākumu</w:t>
+      </w:r>
+      <w:proofErr w:type="spellEnd"/>
+      <w:r>
+        <w:rPr>
+          <w:sz w:val="20"/>
+          <w:szCs w:val="20"/>
+        </w:rPr>
+        <w:t xml:space="preserve"> </w:t>
+      </w:r>
+      <w:proofErr w:type="spellStart"/>
+      <w:r>
+        <w:rPr>
+          <w:sz w:val="20"/>
+          <w:szCs w:val="20"/>
+        </w:rPr>
+        <w:t>sistēmas</w:t>
+      </w:r>
+      <w:proofErr w:type="spellEnd"/>
+      <w:r>
+        <w:rPr>
+          <w:sz w:val="20"/>
+          <w:szCs w:val="20"/>
+        </w:rPr>
+        <w:t xml:space="preserve"> </w:t>
+      </w:r>
+      <w:proofErr w:type="spellStart"/>
+      <w:r>
+        <w:rPr>
+          <w:sz w:val="20"/>
+          <w:szCs w:val="20"/>
+        </w:rPr>
+        <w:t>mājaslapā</w:t>
+      </w:r>
+      <w:proofErr w:type="spellEnd"/>
+      <w:r>
+        <w:rPr>
+          <w:sz w:val="20"/>
+          <w:szCs w:val="20"/>
+        </w:rPr>
+        <w:t xml:space="preserve"> </w:t>
       </w:r>
     </w:p>
     <w:sectPr>
@@ -540,7 +1249,23 @@
         <w:sz w:val="18"/>
         <w:szCs w:val="18"/>
       </w:rPr>
-      <w:t>AS “Latvenergo”</w:t>
+      <w:t>AS “</w:t>
+    </w:r>
+    <w:proofErr w:type="spellStart"/>
+    <w:r>
+      <w:rPr>
+        <w:sz w:val="18"/>
+        <w:szCs w:val="18"/>
+      </w:rPr>
+      <w:t>Latvenergo</w:t>
+    </w:r>
+    <w:proofErr w:type="spellEnd"/>
+    <w:r>
+      <w:rPr>
+        <w:sz w:val="18"/>
+        <w:szCs w:val="18"/>
+      </w:rPr>
+      <w:t>”</w:t>
     </w:r>
     <w:r>
       <w:rPr>

</xml_diff>